<commit_message>
Changes of 20th june
</commit_message>
<xml_diff>
--- a/NetAgent/src/main/resources/AgentActivity.docx
+++ b/NetAgent/src/main/resources/AgentActivity.docx
@@ -190,7 +190,7 @@
                       <w:color w:val="000000"/>
                       <w:sz w:val="18"/>
                     </w:rPr>
-                    <w:t xml:space="preserve">06/07/2022</w:t>
+                    <w:t xml:space="preserve">06/10/2022</w:t>
                   </w:r>
                 </w:p>
               </w:tc>
@@ -253,7 +253,7 @@
                       <w:color w:val="000000"/>
                       <w:sz w:val="18"/>
                     </w:rPr>
-                    <w:t xml:space="preserve">06/17/2022</w:t>
+                    <w:t xml:space="preserve">06/20/2022</w:t>
                   </w:r>
                 </w:p>
               </w:tc>
@@ -1637,6 +1637,14 @@
                           </w:rPr>
                           <w:t xml:space="preserve">PU TM : </w:t>
                         </w:r>
+                        <w:r>
+                          <w:rPr>
+                            <w:rFonts w:ascii="Arial" w:hAnsi="Arial" w:eastAsia="Arial"/>
+                            <w:color w:val="000000"/>
+                            <w:sz w:val="18"/>
+                          </w:rPr>
+                          <w:t xml:space="preserve">6/17/2022 05:58</w:t>
+                        </w:r>
                       </w:p>
                     </w:tc>
                   </w:tr>
@@ -1822,6 +1830,14 @@
                             <w:sz w:val="18"/>
                           </w:rPr>
                           <w:t xml:space="preserve">DEL TM : </w:t>
+                        </w:r>
+                        <w:r>
+                          <w:rPr>
+                            <w:rFonts w:ascii="Arial" w:hAnsi="Arial" w:eastAsia="Arial"/>
+                            <w:color w:val="000000"/>
+                            <w:sz w:val="18"/>
+                          </w:rPr>
+                          <w:t xml:space="preserve">6/17/2022 05:59</w:t>
                         </w:r>
                       </w:p>
                     </w:tc>
@@ -2258,6 +2274,14 @@
                           </w:rPr>
                           <w:t xml:space="preserve">PU TM : </w:t>
                         </w:r>
+                        <w:r>
+                          <w:rPr>
+                            <w:rFonts w:ascii="Arial" w:hAnsi="Arial" w:eastAsia="Arial"/>
+                            <w:color w:val="000000"/>
+                            <w:sz w:val="18"/>
+                          </w:rPr>
+                          <w:t xml:space="preserve">6/17/2022 04:51</w:t>
+                        </w:r>
                       </w:p>
                     </w:tc>
                   </w:tr>
@@ -2443,6 +2467,14 @@
                             <w:sz w:val="18"/>
                           </w:rPr>
                           <w:t xml:space="preserve">DEL TM : </w:t>
+                        </w:r>
+                        <w:r>
+                          <w:rPr>
+                            <w:rFonts w:ascii="Arial" w:hAnsi="Arial" w:eastAsia="Arial"/>
+                            <w:color w:val="000000"/>
+                            <w:sz w:val="18"/>
+                          </w:rPr>
+                          <w:t xml:space="preserve">6/17/2022 04:51</w:t>
                         </w:r>
                       </w:p>
                     </w:tc>
@@ -2879,6 +2911,14 @@
                           </w:rPr>
                           <w:t xml:space="preserve">PU TM : </w:t>
                         </w:r>
+                        <w:r>
+                          <w:rPr>
+                            <w:rFonts w:ascii="Arial" w:hAnsi="Arial" w:eastAsia="Arial"/>
+                            <w:color w:val="000000"/>
+                            <w:sz w:val="18"/>
+                          </w:rPr>
+                          <w:t xml:space="preserve">6/17/2022 05:58</w:t>
+                        </w:r>
                       </w:p>
                     </w:tc>
                   </w:tr>
@@ -3064,6 +3104,14 @@
                             <w:sz w:val="18"/>
                           </w:rPr>
                           <w:t xml:space="preserve">DEL TM : </w:t>
+                        </w:r>
+                        <w:r>
+                          <w:rPr>
+                            <w:rFonts w:ascii="Arial" w:hAnsi="Arial" w:eastAsia="Arial"/>
+                            <w:color w:val="000000"/>
+                            <w:sz w:val="18"/>
+                          </w:rPr>
+                          <w:t xml:space="preserve">6/17/2022 05:58</w:t>
                         </w:r>
                       </w:p>
                     </w:tc>
@@ -3145,7 +3193,7 @@
                             <w:color w:val="000000"/>
                             <w:sz w:val="18"/>
                           </w:rPr>
-                          <w:t xml:space="preserve">32396054</w:t>
+                          <w:t xml:space="preserve">32363688</w:t>
                         </w:r>
                         <w:r>
                           <w:rPr>
@@ -3161,7 +3209,7 @@
                             <w:color w:val="000000"/>
                             <w:sz w:val="18"/>
                           </w:rPr>
-                          <w:t xml:space="preserve">06/17/2022</w:t>
+                          <w:t xml:space="preserve">04/22/2022</w:t>
                         </w:r>
                       </w:p>
                     </w:tc>
@@ -3267,7 +3315,7 @@
                             <w:color w:val="000000"/>
                             <w:sz w:val="18"/>
                           </w:rPr>
-                          <w:t xml:space="preserve">150.00</w:t>
+                          <w:t xml:space="preserve">2.00</w:t>
                         </w:r>
                       </w:p>
                     </w:tc>
@@ -3312,7 +3360,7 @@
                             <w:color w:val="000000"/>
                             <w:sz w:val="18"/>
                           </w:rPr>
-                          <w:t xml:space="preserve">3401291</w:t>
+                          <w:t xml:space="preserve">3368926</w:t>
                         </w:r>
                       </w:p>
                     </w:tc>
@@ -3389,7 +3437,7 @@
                             <w:color w:val="000000"/>
                             <w:sz w:val="18"/>
                           </w:rPr>
-                          <w:t xml:space="preserve">RAVINA FSL (F5491)</w:t>
+                          <w:t xml:space="preserve">NOTHING BUNDT CAKES</w:t>
                         </w:r>
                       </w:p>
                     </w:tc>
@@ -3425,7 +3473,7 @@
                             <w:color w:val="000000"/>
                             <w:sz w:val="18"/>
                           </w:rPr>
-                          <w:t xml:space="preserve">304 W BAY AREA BLVD.</w:t>
+                          <w:t xml:space="preserve">14101 SEELEY AVE.</w:t>
                         </w:r>
                       </w:p>
                     </w:tc>
@@ -3461,7 +3509,7 @@
                             <w:color w:val="000000"/>
                             <w:sz w:val="18"/>
                           </w:rPr>
-                          <w:t xml:space="preserve">FONDREN, TX 77598</w:t>
+                          <w:t xml:space="preserve">BLUE ISLAND, IL 60406</w:t>
                         </w:r>
                       </w:p>
                     </w:tc>
@@ -3575,7 +3623,7 @@
                             <w:color w:val="000000"/>
                             <w:sz w:val="18"/>
                           </w:rPr>
-                          <w:t xml:space="preserve">HENRY</w:t>
+                          <w:t xml:space="preserve">AUTOMATION COMPANY</w:t>
                         </w:r>
                       </w:p>
                     </w:tc>
@@ -3611,7 +3659,7 @@
                             <w:color w:val="000000"/>
                             <w:sz w:val="18"/>
                           </w:rPr>
-                          <w:t xml:space="preserve">14101 SEELEY AVE.</w:t>
+                          <w:t xml:space="preserve">194 INTERNATIONAL BLVD.</w:t>
                         </w:r>
                       </w:p>
                     </w:tc>
@@ -3647,7 +3695,7 @@
                             <w:color w:val="000000"/>
                             <w:sz w:val="18"/>
                           </w:rPr>
-                          <w:t xml:space="preserve">BLUE ISLAND, IL 60406</w:t>
+                          <w:t xml:space="preserve">GLENDALE HEIGHTS, IL 60139</w:t>
                         </w:r>
                       </w:p>
                     </w:tc>
@@ -3685,6 +3733,643 @@
                             <w:sz w:val="18"/>
                           </w:rPr>
                           <w:t xml:space="preserve">DEL TM : </w:t>
+                        </w:r>
+                      </w:p>
+                    </w:tc>
+                  </w:tr>
+                </w:tbl>
+                <w:p>
+                  <w:pPr>
+                    <w:spacing w:after="0" w:line="240" w:lineRule="auto"/>
+                  </w:pPr>
+                </w:p>
+              </w:tc>
+            </w:tr>
+            <w:tr>
+              <w:trPr>
+                <w:trHeight w:val="1368" w:hRule="atLeast"/>
+              </w:trPr>
+              <w:tc>
+                <w:tcPr>
+                  <w:tcW w:w="2481" w:type="dxa"/>
+                  <w:tcBorders>
+                    <w:top w:val="single" w:color="D3D3D3" w:sz="7"/>
+                    <w:left w:val="single" w:color="D3D3D3" w:sz="7"/>
+                    <w:bottom w:val="single" w:color="D3D3D3" w:sz="7"/>
+                    <w:right w:val="single" w:color="D3D3D3" w:sz="7"/>
+                  </w:tcBorders>
+                  <w:tcMar>
+                    <w:top w:w="0" w:type="dxa"/>
+                    <w:left w:w="0" w:type="dxa"/>
+                    <w:bottom w:w="0" w:type="dxa"/>
+                    <w:right w:w="0" w:type="dxa"/>
+                  </w:tcMar>
+                </w:tcPr>
+                <w:tbl>
+                  <w:tblPr>
+                    <w:tblBorders>
+                      <w:top w:val="nil" w:color="D3D3D3" w:sz="7"/>
+                      <w:left w:val="nil" w:color="D3D3D3" w:sz="7"/>
+                      <w:bottom w:val="nil" w:color="D3D3D3" w:sz="7"/>
+                      <w:right w:val="nil" w:color="D3D3D3" w:sz="7"/>
+                    </w:tblBorders>
+                    <w:tblCellMar>
+                      <w:top w:w="0" w:type="dxa"/>
+                      <w:left w:w="0" w:type="dxa"/>
+                      <w:bottom w:w="0" w:type="dxa"/>
+                      <w:right w:w="0" w:type="dxa"/>
+                    </w:tblCellMar>
+                  </w:tblPr>
+                  <w:tblGrid>
+                    <w:gridCol w:w="2481"/>
+                  </w:tblGrid>
+                  <w:tr>
+                    <w:trPr>
+                      <w:trHeight w:val="231" w:hRule="atLeast"/>
+                    </w:trPr>
+                    <w:tc>
+                      <w:tcPr>
+                        <w:tcW w:w="2481" w:type="dxa"/>
+                        <w:tcBorders>
+                          <w:top w:val="nil" w:color="D3D3D3" w:sz="7"/>
+                          <w:left w:val="nil" w:color="D3D3D3" w:sz="7"/>
+                          <w:bottom w:val="nil" w:color="000000" w:sz="7"/>
+                          <w:right w:val="nil" w:color="D3D3D3" w:sz="7"/>
+                        </w:tcBorders>
+                        <w:tcMar>
+                          <w:top w:w="39" w:type="dxa"/>
+                          <w:left w:w="79" w:type="dxa"/>
+                          <w:bottom w:w="39" w:type="dxa"/>
+                          <w:right w:w="39" w:type="dxa"/>
+                        </w:tcMar>
+                      </w:tcPr>
+                      <w:p>
+                        <w:pPr>
+                          <w:spacing w:after="0" w:line="240" w:lineRule="auto"/>
+                          <w:jc w:val="left"/>
+                        </w:pPr>
+                        <w:r>
+                          <w:rPr>
+                            <w:rFonts w:ascii="Arial" w:hAnsi="Arial" w:eastAsia="Arial"/>
+                            <w:color w:val="000000"/>
+                            <w:sz w:val="18"/>
+                          </w:rPr>
+                          <w:t xml:space="preserve">32396054</w:t>
+                        </w:r>
+                        <w:r>
+                          <w:rPr>
+                            <w:rFonts w:ascii="Arial" w:hAnsi="Arial" w:eastAsia="Arial"/>
+                            <w:color w:val="000000"/>
+                            <w:sz w:val="18"/>
+                          </w:rPr>
+                          <w:t xml:space="preserve"> / </w:t>
+                        </w:r>
+                        <w:r>
+                          <w:rPr>
+                            <w:rFonts w:ascii="Arial" w:hAnsi="Arial" w:eastAsia="Arial"/>
+                            <w:color w:val="000000"/>
+                            <w:sz w:val="18"/>
+                          </w:rPr>
+                          <w:t xml:space="preserve">06/17/2022</w:t>
+                        </w:r>
+                      </w:p>
+                    </w:tc>
+                  </w:tr>
+                  <w:tr>
+                    <w:trPr>
+                      <w:trHeight w:val="231" w:hRule="atLeast"/>
+                    </w:trPr>
+                    <w:tc>
+                      <w:tcPr>
+                        <w:tcW w:w="2481" w:type="dxa"/>
+                        <w:tcBorders>
+                          <w:top w:val="nil" w:color="000000" w:sz="7"/>
+                          <w:left w:val="nil" w:color="D3D3D3" w:sz="7"/>
+                          <w:bottom w:val="nil" w:color="000000" w:sz="7"/>
+                          <w:right w:val="nil" w:color="D3D3D3" w:sz="7"/>
+                        </w:tcBorders>
+                        <w:tcMar>
+                          <w:top w:w="39" w:type="dxa"/>
+                          <w:left w:w="79" w:type="dxa"/>
+                          <w:bottom w:w="39" w:type="dxa"/>
+                          <w:right w:w="39" w:type="dxa"/>
+                        </w:tcMar>
+                      </w:tcPr>
+                      <w:p>
+                        <w:pPr>
+                          <w:spacing w:after="0" w:line="240" w:lineRule="auto"/>
+                          <w:jc w:val="left"/>
+                        </w:pPr>
+                        <w:r>
+                          <w:rPr>
+                            <w:rFonts w:ascii="Arial" w:hAnsi="Arial" w:eastAsia="Arial"/>
+                            <w:color w:val="000000"/>
+                            <w:sz w:val="18"/>
+                          </w:rPr>
+                          <w:t xml:space="preserve">PU</w:t>
+                        </w:r>
+                      </w:p>
+                    </w:tc>
+                  </w:tr>
+                  <w:tr>
+                    <w:trPr>
+                      <w:trHeight w:val="231" w:hRule="atLeast"/>
+                    </w:trPr>
+                    <w:tc>
+                      <w:tcPr>
+                        <w:tcW w:w="2481" w:type="dxa"/>
+                        <w:tcBorders>
+                          <w:top w:val="nil" w:color="000000" w:sz="7"/>
+                          <w:left w:val="nil" w:color="D3D3D3" w:sz="7"/>
+                          <w:bottom w:val="nil" w:color="000000" w:sz="7"/>
+                          <w:right w:val="nil" w:color="D3D3D3" w:sz="7"/>
+                        </w:tcBorders>
+                        <w:tcMar>
+                          <w:top w:w="39" w:type="dxa"/>
+                          <w:left w:w="79" w:type="dxa"/>
+                          <w:bottom w:w="39" w:type="dxa"/>
+                          <w:right w:w="39" w:type="dxa"/>
+                        </w:tcMar>
+                      </w:tcPr>
+                      <w:p>
+                        <w:pPr>
+                          <w:spacing w:after="0" w:line="240" w:lineRule="auto"/>
+                          <w:jc w:val="left"/>
+                        </w:pPr>
+                        <w:r>
+                          <w:rPr>
+                            <w:rFonts w:ascii="Arial" w:hAnsi="Arial" w:eastAsia="Arial"/>
+                            <w:b/>
+                            <w:color w:val="000000"/>
+                            <w:sz w:val="18"/>
+                          </w:rPr>
+                          <w:t xml:space="preserve">PCS : </w:t>
+                        </w:r>
+                        <w:r>
+                          <w:rPr>
+                            <w:rFonts w:ascii="Arial" w:hAnsi="Arial" w:eastAsia="Arial"/>
+                            <w:color w:val="000000"/>
+                            <w:sz w:val="18"/>
+                          </w:rPr>
+                          <w:t xml:space="preserve">1</w:t>
+                        </w:r>
+                        <w:r>
+                          <w:rPr>
+                            <w:rFonts w:ascii="Arial" w:hAnsi="Arial" w:eastAsia="Arial"/>
+                            <w:color w:val="000000"/>
+                            <w:sz w:val="18"/>
+                          </w:rPr>
+                          <w:t xml:space="preserve">     </w:t>
+                        </w:r>
+                        <w:r>
+                          <w:rPr>
+                            <w:rFonts w:ascii="Arial" w:hAnsi="Arial" w:eastAsia="Arial"/>
+                            <w:b/>
+                            <w:color w:val="000000"/>
+                            <w:sz w:val="18"/>
+                          </w:rPr>
+                          <w:t xml:space="preserve">WT : </w:t>
+                        </w:r>
+                        <w:r>
+                          <w:rPr>
+                            <w:rFonts w:ascii="Arial" w:hAnsi="Arial" w:eastAsia="Arial"/>
+                            <w:color w:val="000000"/>
+                            <w:sz w:val="18"/>
+                          </w:rPr>
+                          <w:t xml:space="preserve">150.00</w:t>
+                        </w:r>
+                      </w:p>
+                    </w:tc>
+                  </w:tr>
+                  <w:tr>
+                    <w:trPr>
+                      <w:trHeight w:val="361" w:hRule="atLeast"/>
+                    </w:trPr>
+                    <w:tc>
+                      <w:tcPr>
+                        <w:tcW w:w="2481" w:type="dxa"/>
+                        <w:tcBorders>
+                          <w:top w:val="nil" w:color="000000" w:sz="7"/>
+                          <w:left w:val="nil" w:color="D3D3D3" w:sz="7"/>
+                          <w:bottom w:val="nil" w:color="D3D3D3" w:sz="7"/>
+                          <w:right w:val="nil" w:color="D3D3D3" w:sz="7"/>
+                        </w:tcBorders>
+                        <w:tcMar>
+                          <w:top w:w="39" w:type="dxa"/>
+                          <w:left w:w="79" w:type="dxa"/>
+                          <w:bottom w:w="39" w:type="dxa"/>
+                          <w:right w:w="39" w:type="dxa"/>
+                        </w:tcMar>
+                      </w:tcPr>
+                      <w:p>
+                        <w:pPr>
+                          <w:spacing w:after="0" w:line="240" w:lineRule="auto"/>
+                          <w:jc w:val="left"/>
+                        </w:pPr>
+                        <w:r>
+                          <w:rPr>
+                            <w:rFonts w:ascii="Arial" w:hAnsi="Arial" w:eastAsia="Arial"/>
+                            <w:b/>
+                            <w:color w:val="000000"/>
+                            <w:sz w:val="18"/>
+                          </w:rPr>
+                          <w:t xml:space="preserve">PU#   </w:t>
+                        </w:r>
+                        <w:r>
+                          <w:rPr>
+                            <w:rFonts w:ascii="Arial" w:hAnsi="Arial" w:eastAsia="Arial"/>
+                            <w:color w:val="000000"/>
+                            <w:sz w:val="18"/>
+                          </w:rPr>
+                          <w:t xml:space="preserve">3401291</w:t>
+                        </w:r>
+                      </w:p>
+                    </w:tc>
+                  </w:tr>
+                </w:tbl>
+                <w:p>
+                  <w:pPr>
+                    <w:spacing w:after="0" w:line="240" w:lineRule="auto"/>
+                  </w:pPr>
+                </w:p>
+              </w:tc>
+              <w:tc>
+                <w:tcPr>
+                  <w:tcW w:w="4148" w:type="dxa"/>
+                  <w:tcBorders>
+                    <w:top w:val="single" w:color="D3D3D3" w:sz="7"/>
+                    <w:left w:val="single" w:color="D3D3D3" w:sz="7"/>
+                    <w:bottom w:val="single" w:color="D3D3D3" w:sz="7"/>
+                    <w:right w:val="single" w:color="D3D3D3" w:sz="7"/>
+                  </w:tcBorders>
+                  <w:tcMar>
+                    <w:top w:w="0" w:type="dxa"/>
+                    <w:left w:w="0" w:type="dxa"/>
+                    <w:bottom w:w="0" w:type="dxa"/>
+                    <w:right w:w="0" w:type="dxa"/>
+                  </w:tcMar>
+                </w:tcPr>
+                <w:tbl>
+                  <w:tblPr>
+                    <w:tblBorders>
+                      <w:top w:val="nil" w:color="D3D3D3" w:sz="7"/>
+                      <w:left w:val="nil" w:color="D3D3D3" w:sz="7"/>
+                      <w:bottom w:val="nil" w:color="D3D3D3" w:sz="7"/>
+                      <w:right w:val="nil" w:color="D3D3D3" w:sz="7"/>
+                    </w:tblBorders>
+                    <w:tblCellMar>
+                      <w:top w:w="0" w:type="dxa"/>
+                      <w:left w:w="0" w:type="dxa"/>
+                      <w:bottom w:w="0" w:type="dxa"/>
+                      <w:right w:w="0" w:type="dxa"/>
+                    </w:tblCellMar>
+                  </w:tblPr>
+                  <w:tblGrid>
+                    <w:gridCol w:w="4148"/>
+                  </w:tblGrid>
+                  <w:tr>
+                    <w:trPr>
+                      <w:trHeight w:val="195" w:hRule="atLeast"/>
+                    </w:trPr>
+                    <w:tc>
+                      <w:tcPr>
+                        <w:tcW w:w="4148" w:type="dxa"/>
+                        <w:tcBorders>
+                          <w:top w:val="nil" w:color="D3D3D3" w:sz="7"/>
+                          <w:left w:val="nil" w:color="D3D3D3" w:sz="7"/>
+                          <w:bottom w:val="nil" w:color="000000" w:sz="7"/>
+                          <w:right w:val="nil" w:color="D3D3D3" w:sz="7"/>
+                        </w:tcBorders>
+                        <w:tcMar>
+                          <w:top w:w="39" w:type="dxa"/>
+                          <w:left w:w="79" w:type="dxa"/>
+                          <w:bottom w:w="39" w:type="dxa"/>
+                          <w:right w:w="39" w:type="dxa"/>
+                        </w:tcMar>
+                      </w:tcPr>
+                      <w:p>
+                        <w:pPr>
+                          <w:spacing w:after="0" w:line="240" w:lineRule="auto"/>
+                          <w:jc w:val="left"/>
+                        </w:pPr>
+                        <w:r>
+                          <w:rPr>
+                            <w:rFonts w:ascii="Arial" w:hAnsi="Arial" w:eastAsia="Arial"/>
+                            <w:color w:val="000000"/>
+                            <w:sz w:val="18"/>
+                          </w:rPr>
+                          <w:t xml:space="preserve">RAVINA FSL (F5491)</w:t>
+                        </w:r>
+                      </w:p>
+                    </w:tc>
+                  </w:tr>
+                  <w:tr>
+                    <w:trPr>
+                      <w:trHeight w:val="195" w:hRule="atLeast"/>
+                    </w:trPr>
+                    <w:tc>
+                      <w:tcPr>
+                        <w:tcW w:w="4148" w:type="dxa"/>
+                        <w:tcBorders>
+                          <w:top w:val="nil" w:color="000000" w:sz="7"/>
+                          <w:left w:val="nil" w:color="D3D3D3" w:sz="7"/>
+                          <w:bottom w:val="nil" w:color="000000" w:sz="7"/>
+                          <w:right w:val="nil" w:color="D3D3D3" w:sz="7"/>
+                        </w:tcBorders>
+                        <w:tcMar>
+                          <w:top w:w="39" w:type="dxa"/>
+                          <w:left w:w="79" w:type="dxa"/>
+                          <w:bottom w:w="39" w:type="dxa"/>
+                          <w:right w:w="39" w:type="dxa"/>
+                        </w:tcMar>
+                      </w:tcPr>
+                      <w:p>
+                        <w:pPr>
+                          <w:spacing w:after="0" w:line="240" w:lineRule="auto"/>
+                          <w:jc w:val="left"/>
+                        </w:pPr>
+                        <w:r>
+                          <w:rPr>
+                            <w:rFonts w:ascii="Arial" w:hAnsi="Arial" w:eastAsia="Arial"/>
+                            <w:color w:val="000000"/>
+                            <w:sz w:val="18"/>
+                          </w:rPr>
+                          <w:t xml:space="preserve">304 W BAY AREA BLVD.</w:t>
+                        </w:r>
+                      </w:p>
+                    </w:tc>
+                  </w:tr>
+                  <w:tr>
+                    <w:trPr>
+                      <w:trHeight w:val="195" w:hRule="atLeast"/>
+                    </w:trPr>
+                    <w:tc>
+                      <w:tcPr>
+                        <w:tcW w:w="4148" w:type="dxa"/>
+                        <w:tcBorders>
+                          <w:top w:val="nil" w:color="000000" w:sz="7"/>
+                          <w:left w:val="nil" w:color="D3D3D3" w:sz="7"/>
+                          <w:bottom w:val="nil" w:color="000000" w:sz="7"/>
+                          <w:right w:val="nil" w:color="D3D3D3" w:sz="7"/>
+                        </w:tcBorders>
+                        <w:tcMar>
+                          <w:top w:w="39" w:type="dxa"/>
+                          <w:left w:w="79" w:type="dxa"/>
+                          <w:bottom w:w="39" w:type="dxa"/>
+                          <w:right w:w="39" w:type="dxa"/>
+                        </w:tcMar>
+                      </w:tcPr>
+                      <w:p>
+                        <w:pPr>
+                          <w:spacing w:after="0" w:line="240" w:lineRule="auto"/>
+                          <w:jc w:val="left"/>
+                        </w:pPr>
+                        <w:r>
+                          <w:rPr>
+                            <w:rFonts w:ascii="Arial" w:hAnsi="Arial" w:eastAsia="Arial"/>
+                            <w:color w:val="000000"/>
+                            <w:sz w:val="18"/>
+                          </w:rPr>
+                          <w:t xml:space="preserve">FONDREN, TX 77598</w:t>
+                        </w:r>
+                      </w:p>
+                    </w:tc>
+                  </w:tr>
+                  <w:tr>
+                    <w:trPr>
+                      <w:trHeight w:val="195" w:hRule="atLeast"/>
+                    </w:trPr>
+                    <w:tc>
+                      <w:tcPr>
+                        <w:tcW w:w="4148" w:type="dxa"/>
+                        <w:tcBorders>
+                          <w:top w:val="nil" w:color="000000" w:sz="7"/>
+                          <w:left w:val="nil" w:color="D3D3D3" w:sz="7"/>
+                          <w:bottom w:val="nil" w:color="D3D3D3" w:sz="7"/>
+                          <w:right w:val="nil" w:color="D3D3D3" w:sz="7"/>
+                        </w:tcBorders>
+                        <w:tcMar>
+                          <w:top w:w="39" w:type="dxa"/>
+                          <w:left w:w="79" w:type="dxa"/>
+                          <w:bottom w:w="39" w:type="dxa"/>
+                          <w:right w:w="39" w:type="dxa"/>
+                        </w:tcMar>
+                      </w:tcPr>
+                      <w:p>
+                        <w:pPr>
+                          <w:spacing w:after="0" w:line="240" w:lineRule="auto"/>
+                          <w:jc w:val="left"/>
+                        </w:pPr>
+                        <w:r>
+                          <w:rPr>
+                            <w:rFonts w:ascii="Arial" w:hAnsi="Arial" w:eastAsia="Arial"/>
+                            <w:b/>
+                            <w:color w:val="000000"/>
+                            <w:sz w:val="18"/>
+                          </w:rPr>
+                          <w:t xml:space="preserve">PU TM : </w:t>
+                        </w:r>
+                        <w:r>
+                          <w:rPr>
+                            <w:rFonts w:ascii="Arial" w:hAnsi="Arial" w:eastAsia="Arial"/>
+                            <w:color w:val="000000"/>
+                            <w:sz w:val="18"/>
+                          </w:rPr>
+                          <w:t xml:space="preserve">6/17/2022 04:47</w:t>
+                        </w:r>
+                      </w:p>
+                    </w:tc>
+                  </w:tr>
+                </w:tbl>
+                <w:p>
+                  <w:pPr>
+                    <w:spacing w:after="0" w:line="240" w:lineRule="auto"/>
+                  </w:pPr>
+                </w:p>
+              </w:tc>
+              <w:tc>
+                <w:tcPr>
+                  <w:tcW w:w="4419" w:type="dxa"/>
+                  <w:tcBorders>
+                    <w:top w:val="single" w:color="D3D3D3" w:sz="7"/>
+                    <w:left w:val="single" w:color="D3D3D3" w:sz="7"/>
+                    <w:bottom w:val="single" w:color="D3D3D3" w:sz="7"/>
+                    <w:right w:val="single" w:color="D3D3D3" w:sz="7"/>
+                  </w:tcBorders>
+                  <w:tcMar>
+                    <w:top w:w="0" w:type="dxa"/>
+                    <w:left w:w="0" w:type="dxa"/>
+                    <w:bottom w:w="0" w:type="dxa"/>
+                    <w:right w:w="0" w:type="dxa"/>
+                  </w:tcMar>
+                </w:tcPr>
+                <w:tbl>
+                  <w:tblPr>
+                    <w:tblBorders>
+                      <w:top w:val="nil" w:color="D3D3D3" w:sz="7"/>
+                      <w:left w:val="nil" w:color="D3D3D3" w:sz="7"/>
+                      <w:bottom w:val="nil" w:color="D3D3D3" w:sz="7"/>
+                      <w:right w:val="nil" w:color="D3D3D3" w:sz="7"/>
+                    </w:tblBorders>
+                    <w:tblCellMar>
+                      <w:top w:w="0" w:type="dxa"/>
+                      <w:left w:w="0" w:type="dxa"/>
+                      <w:bottom w:w="0" w:type="dxa"/>
+                      <w:right w:w="0" w:type="dxa"/>
+                    </w:tblCellMar>
+                  </w:tblPr>
+                  <w:tblGrid>
+                    <w:gridCol w:w="4419"/>
+                  </w:tblGrid>
+                  <w:tr>
+                    <w:trPr>
+                      <w:trHeight w:val="195" w:hRule="atLeast"/>
+                    </w:trPr>
+                    <w:tc>
+                      <w:tcPr>
+                        <w:tcW w:w="4419" w:type="dxa"/>
+                        <w:tcBorders>
+                          <w:top w:val="nil" w:color="D3D3D3" w:sz="7"/>
+                          <w:left w:val="nil" w:color="D3D3D3" w:sz="7"/>
+                          <w:bottom w:val="nil" w:color="000000" w:sz="7"/>
+                          <w:right w:val="nil" w:color="D3D3D3" w:sz="7"/>
+                        </w:tcBorders>
+                        <w:tcMar>
+                          <w:top w:w="39" w:type="dxa"/>
+                          <w:left w:w="79" w:type="dxa"/>
+                          <w:bottom w:w="39" w:type="dxa"/>
+                          <w:right w:w="39" w:type="dxa"/>
+                        </w:tcMar>
+                      </w:tcPr>
+                      <w:p>
+                        <w:pPr>
+                          <w:spacing w:after="0" w:line="240" w:lineRule="auto"/>
+                          <w:jc w:val="left"/>
+                        </w:pPr>
+                        <w:r>
+                          <w:rPr>
+                            <w:rFonts w:ascii="Arial" w:hAnsi="Arial" w:eastAsia="Arial"/>
+                            <w:color w:val="000000"/>
+                            <w:sz w:val="18"/>
+                          </w:rPr>
+                          <w:t xml:space="preserve">HENRY</w:t>
+                        </w:r>
+                      </w:p>
+                    </w:tc>
+                  </w:tr>
+                  <w:tr>
+                    <w:trPr>
+                      <w:trHeight w:val="195" w:hRule="atLeast"/>
+                    </w:trPr>
+                    <w:tc>
+                      <w:tcPr>
+                        <w:tcW w:w="4419" w:type="dxa"/>
+                        <w:tcBorders>
+                          <w:top w:val="nil" w:color="000000" w:sz="7"/>
+                          <w:left w:val="nil" w:color="D3D3D3" w:sz="7"/>
+                          <w:bottom w:val="nil" w:color="000000" w:sz="7"/>
+                          <w:right w:val="nil" w:color="D3D3D3" w:sz="7"/>
+                        </w:tcBorders>
+                        <w:tcMar>
+                          <w:top w:w="39" w:type="dxa"/>
+                          <w:left w:w="79" w:type="dxa"/>
+                          <w:bottom w:w="39" w:type="dxa"/>
+                          <w:right w:w="39" w:type="dxa"/>
+                        </w:tcMar>
+                      </w:tcPr>
+                      <w:p>
+                        <w:pPr>
+                          <w:spacing w:after="0" w:line="240" w:lineRule="auto"/>
+                          <w:jc w:val="left"/>
+                        </w:pPr>
+                        <w:r>
+                          <w:rPr>
+                            <w:rFonts w:ascii="Arial" w:hAnsi="Arial" w:eastAsia="Arial"/>
+                            <w:color w:val="000000"/>
+                            <w:sz w:val="18"/>
+                          </w:rPr>
+                          <w:t xml:space="preserve">14101 SEELEY AVE.</w:t>
+                        </w:r>
+                      </w:p>
+                    </w:tc>
+                  </w:tr>
+                  <w:tr>
+                    <w:trPr>
+                      <w:trHeight w:val="195" w:hRule="atLeast"/>
+                    </w:trPr>
+                    <w:tc>
+                      <w:tcPr>
+                        <w:tcW w:w="4419" w:type="dxa"/>
+                        <w:tcBorders>
+                          <w:top w:val="nil" w:color="000000" w:sz="7"/>
+                          <w:left w:val="nil" w:color="D3D3D3" w:sz="7"/>
+                          <w:bottom w:val="nil" w:color="000000" w:sz="7"/>
+                          <w:right w:val="nil" w:color="D3D3D3" w:sz="7"/>
+                        </w:tcBorders>
+                        <w:tcMar>
+                          <w:top w:w="39" w:type="dxa"/>
+                          <w:left w:w="79" w:type="dxa"/>
+                          <w:bottom w:w="39" w:type="dxa"/>
+                          <w:right w:w="39" w:type="dxa"/>
+                        </w:tcMar>
+                      </w:tcPr>
+                      <w:p>
+                        <w:pPr>
+                          <w:spacing w:after="0" w:line="240" w:lineRule="auto"/>
+                          <w:jc w:val="left"/>
+                        </w:pPr>
+                        <w:r>
+                          <w:rPr>
+                            <w:rFonts w:ascii="Arial" w:hAnsi="Arial" w:eastAsia="Arial"/>
+                            <w:color w:val="000000"/>
+                            <w:sz w:val="18"/>
+                          </w:rPr>
+                          <w:t xml:space="preserve">BLUE ISLAND, IL 60406</w:t>
+                        </w:r>
+                      </w:p>
+                    </w:tc>
+                  </w:tr>
+                  <w:tr>
+                    <w:trPr>
+                      <w:trHeight w:val="195" w:hRule="atLeast"/>
+                    </w:trPr>
+                    <w:tc>
+                      <w:tcPr>
+                        <w:tcW w:w="4419" w:type="dxa"/>
+                        <w:tcBorders>
+                          <w:top w:val="nil" w:color="000000" w:sz="7"/>
+                          <w:left w:val="nil" w:color="D3D3D3" w:sz="7"/>
+                          <w:bottom w:val="nil" w:color="D3D3D3" w:sz="7"/>
+                          <w:right w:val="nil" w:color="D3D3D3" w:sz="7"/>
+                        </w:tcBorders>
+                        <w:tcMar>
+                          <w:top w:w="39" w:type="dxa"/>
+                          <w:left w:w="79" w:type="dxa"/>
+                          <w:bottom w:w="39" w:type="dxa"/>
+                          <w:right w:w="39" w:type="dxa"/>
+                        </w:tcMar>
+                      </w:tcPr>
+                      <w:p>
+                        <w:pPr>
+                          <w:spacing w:after="0" w:line="240" w:lineRule="auto"/>
+                          <w:jc w:val="left"/>
+                        </w:pPr>
+                        <w:r>
+                          <w:rPr>
+                            <w:rFonts w:ascii="Arial" w:hAnsi="Arial" w:eastAsia="Arial"/>
+                            <w:b/>
+                            <w:color w:val="000000"/>
+                            <w:sz w:val="18"/>
+                          </w:rPr>
+                          <w:t xml:space="preserve">DEL TM : </w:t>
+                        </w:r>
+                        <w:r>
+                          <w:rPr>
+                            <w:rFonts w:ascii="Arial" w:hAnsi="Arial" w:eastAsia="Arial"/>
+                            <w:color w:val="000000"/>
+                            <w:sz w:val="18"/>
+                          </w:rPr>
+                          <w:t xml:space="preserve">6/17/2022 04:48</w:t>
                         </w:r>
                       </w:p>
                     </w:tc>
@@ -3765,7 +4450,7 @@
                       <w:color w:val="000000"/>
                       <w:sz w:val="18"/>
                     </w:rPr>
-                    <w:t xml:space="preserve">5</w:t>
+                    <w:t xml:space="preserve">6</w:t>
                   </w:r>
                   <w:r>
                     <w:rPr>
@@ -3792,7 +4477,7 @@
                       <w:color w:val="000000"/>
                       <w:sz w:val="18"/>
                     </w:rPr>
-                    <w:t xml:space="preserve">5</w:t>
+                    <w:t xml:space="preserve">6</w:t>
                   </w:r>
                   <w:r>
                     <w:rPr>
@@ -3819,7 +4504,7 @@
                       <w:color w:val="000000"/>
                       <w:sz w:val="18"/>
                     </w:rPr>
-                    <w:t xml:space="preserve">304</w:t>
+                    <w:t xml:space="preserve">306</w:t>
                   </w:r>
                   <w:r>
                     <w:rPr>
@@ -3947,7 +4632,7 @@
                       <w:color w:val="000000"/>
                       <w:sz w:val="18"/>
                     </w:rPr>
-                    <w:t xml:space="preserve">5</w:t>
+                    <w:t xml:space="preserve">6</w:t>
                   </w:r>
                   <w:r>
                     <w:rPr>
@@ -3974,7 +4659,7 @@
                       <w:color w:val="000000"/>
                       <w:sz w:val="18"/>
                     </w:rPr>
-                    <w:t xml:space="preserve">5</w:t>
+                    <w:t xml:space="preserve">6</w:t>
                   </w:r>
                   <w:r>
                     <w:rPr>
@@ -4001,7 +4686,7 @@
                       <w:color w:val="000000"/>
                       <w:sz w:val="18"/>
                     </w:rPr>
-                    <w:t xml:space="preserve">304</w:t>
+                    <w:t xml:space="preserve">306</w:t>
                   </w:r>
                   <w:r>
                     <w:rPr>
@@ -4780,7 +5465,7 @@
                     <w:color w:val="000000"/>
                     <w:sz w:val="18"/>
                   </w:rPr>
-                  <w:t xml:space="preserve">6/17/2022 1:41 AM</w:t>
+                  <w:t xml:space="preserve">6/19/2022 9:44 PM</w:t>
                 </w:r>
               </w:p>
             </w:tc>
@@ -8306,6 +8991,481 @@
       </w:rPr>
     </w:lvl>
   </w:abstractNum>
+  <w:abstractNum w:abstractNumId="29">
+    <w:nsid w:val="0000001E"/>
+    <w:multiLevelType w:val="multilevel"/>
+    <w:tmpl w:val="0000001E"/>
+    <w:lvl w:ilvl="0">
+      <w:start w:val="1"/>
+      <w:numFmt w:val="decimal"/>
+      <w:lvlText w:val="%1."/>
+      <w:lvlJc w:val="left"/>
+      <w:rPr>
+        <w:rFonts w:ascii="Arial" w:hAnsi="Arial" w:eastAsia="Arial" w:cs="Arial"/>
+        <w:sz w:val="20"/>
+      </w:rPr>
+    </w:lvl>
+    <w:lvl w:ilvl="1">
+      <w:start w:val="1"/>
+      <w:numFmt w:val="lowerRoman"/>
+      <w:lvlText w:val="%2."/>
+      <w:lvlJc w:val="left"/>
+      <w:rPr>
+        <w:rFonts w:ascii="Arial" w:hAnsi="Arial" w:eastAsia="Arial" w:cs="Arial"/>
+        <w:sz w:val="20"/>
+      </w:rPr>
+    </w:lvl>
+    <w:lvl w:ilvl="2">
+      <w:start w:val="1"/>
+      <w:numFmt w:val="lowerLetter"/>
+      <w:lvlText w:val="%3."/>
+      <w:lvlJc w:val="left"/>
+      <w:rPr>
+        <w:rFonts w:ascii="Arial" w:hAnsi="Arial" w:eastAsia="Arial" w:cs="Arial"/>
+        <w:sz w:val="20"/>
+      </w:rPr>
+    </w:lvl>
+    <w:lvl w:ilvl="3">
+      <w:start w:val="1"/>
+      <w:numFmt w:val="decimal"/>
+      <w:lvlText w:val="%4."/>
+      <w:lvlJc w:val="left"/>
+      <w:rPr>
+        <w:rFonts w:ascii="Arial" w:hAnsi="Arial" w:eastAsia="Arial" w:cs="Arial"/>
+        <w:sz w:val="20"/>
+      </w:rPr>
+    </w:lvl>
+    <w:lvl w:ilvl="4">
+      <w:start w:val="1"/>
+      <w:numFmt w:val="lowerRoman"/>
+      <w:lvlText w:val="%5."/>
+      <w:lvlJc w:val="left"/>
+      <w:rPr>
+        <w:rFonts w:ascii="Arial" w:hAnsi="Arial" w:eastAsia="Arial" w:cs="Arial"/>
+        <w:sz w:val="20"/>
+      </w:rPr>
+    </w:lvl>
+    <w:lvl w:ilvl="5">
+      <w:start w:val="1"/>
+      <w:numFmt w:val="lowerLetter"/>
+      <w:lvlText w:val="%6."/>
+      <w:lvlJc w:val="left"/>
+      <w:rPr>
+        <w:rFonts w:ascii="Arial" w:hAnsi="Arial" w:eastAsia="Arial" w:cs="Arial"/>
+        <w:sz w:val="20"/>
+      </w:rPr>
+    </w:lvl>
+    <w:lvl w:ilvl="6">
+      <w:start w:val="1"/>
+      <w:numFmt w:val="decimal"/>
+      <w:lvlText w:val="%7."/>
+      <w:lvlJc w:val="left"/>
+      <w:rPr>
+        <w:rFonts w:ascii="Arial" w:hAnsi="Arial" w:eastAsia="Arial" w:cs="Arial"/>
+        <w:sz w:val="20"/>
+      </w:rPr>
+    </w:lvl>
+    <w:lvl w:ilvl="7">
+      <w:start w:val="1"/>
+      <w:numFmt w:val="lowerRoman"/>
+      <w:lvlText w:val="%8."/>
+      <w:lvlJc w:val="left"/>
+      <w:rPr>
+        <w:rFonts w:ascii="Arial" w:hAnsi="Arial" w:eastAsia="Arial" w:cs="Arial"/>
+        <w:sz w:val="20"/>
+      </w:rPr>
+    </w:lvl>
+    <w:lvl w:ilvl="8">
+      <w:start w:val="1"/>
+      <w:numFmt w:val="lowerLetter"/>
+      <w:lvlText w:val="%9."/>
+      <w:lvlJc w:val="left"/>
+      <w:rPr>
+        <w:rFonts w:ascii="Arial" w:hAnsi="Arial" w:eastAsia="Arial" w:cs="Arial"/>
+        <w:sz w:val="20"/>
+      </w:rPr>
+    </w:lvl>
+  </w:abstractNum>
+  <w:abstractNum w:abstractNumId="30">
+    <w:nsid w:val="0000001F"/>
+    <w:multiLevelType w:val="multilevel"/>
+    <w:tmpl w:val="0000001F"/>
+    <w:lvl w:ilvl="0">
+      <w:start w:val="1"/>
+      <w:numFmt w:val="decimal"/>
+      <w:lvlText w:val="%1."/>
+      <w:lvlJc w:val="left"/>
+      <w:rPr>
+        <w:rFonts w:ascii="Arial" w:hAnsi="Arial" w:eastAsia="Arial" w:cs="Arial"/>
+        <w:sz w:val="20"/>
+      </w:rPr>
+    </w:lvl>
+    <w:lvl w:ilvl="1">
+      <w:start w:val="1"/>
+      <w:numFmt w:val="lowerRoman"/>
+      <w:lvlText w:val="%2."/>
+      <w:lvlJc w:val="left"/>
+      <w:rPr>
+        <w:rFonts w:ascii="Arial" w:hAnsi="Arial" w:eastAsia="Arial" w:cs="Arial"/>
+        <w:sz w:val="20"/>
+      </w:rPr>
+    </w:lvl>
+    <w:lvl w:ilvl="2">
+      <w:start w:val="1"/>
+      <w:numFmt w:val="lowerLetter"/>
+      <w:lvlText w:val="%3."/>
+      <w:lvlJc w:val="left"/>
+      <w:rPr>
+        <w:rFonts w:ascii="Arial" w:hAnsi="Arial" w:eastAsia="Arial" w:cs="Arial"/>
+        <w:sz w:val="20"/>
+      </w:rPr>
+    </w:lvl>
+    <w:lvl w:ilvl="3">
+      <w:start w:val="1"/>
+      <w:numFmt w:val="decimal"/>
+      <w:lvlText w:val="%4."/>
+      <w:lvlJc w:val="left"/>
+      <w:rPr>
+        <w:rFonts w:ascii="Arial" w:hAnsi="Arial" w:eastAsia="Arial" w:cs="Arial"/>
+        <w:sz w:val="20"/>
+      </w:rPr>
+    </w:lvl>
+    <w:lvl w:ilvl="4">
+      <w:start w:val="1"/>
+      <w:numFmt w:val="lowerRoman"/>
+      <w:lvlText w:val="%5."/>
+      <w:lvlJc w:val="left"/>
+      <w:rPr>
+        <w:rFonts w:ascii="Arial" w:hAnsi="Arial" w:eastAsia="Arial" w:cs="Arial"/>
+        <w:sz w:val="20"/>
+      </w:rPr>
+    </w:lvl>
+    <w:lvl w:ilvl="5">
+      <w:start w:val="1"/>
+      <w:numFmt w:val="lowerLetter"/>
+      <w:lvlText w:val="%6."/>
+      <w:lvlJc w:val="left"/>
+      <w:rPr>
+        <w:rFonts w:ascii="Arial" w:hAnsi="Arial" w:eastAsia="Arial" w:cs="Arial"/>
+        <w:sz w:val="20"/>
+      </w:rPr>
+    </w:lvl>
+    <w:lvl w:ilvl="6">
+      <w:start w:val="1"/>
+      <w:numFmt w:val="decimal"/>
+      <w:lvlText w:val="%7."/>
+      <w:lvlJc w:val="left"/>
+      <w:rPr>
+        <w:rFonts w:ascii="Arial" w:hAnsi="Arial" w:eastAsia="Arial" w:cs="Arial"/>
+        <w:sz w:val="20"/>
+      </w:rPr>
+    </w:lvl>
+    <w:lvl w:ilvl="7">
+      <w:start w:val="1"/>
+      <w:numFmt w:val="lowerRoman"/>
+      <w:lvlText w:val="%8."/>
+      <w:lvlJc w:val="left"/>
+      <w:rPr>
+        <w:rFonts w:ascii="Arial" w:hAnsi="Arial" w:eastAsia="Arial" w:cs="Arial"/>
+        <w:sz w:val="20"/>
+      </w:rPr>
+    </w:lvl>
+    <w:lvl w:ilvl="8">
+      <w:start w:val="1"/>
+      <w:numFmt w:val="lowerLetter"/>
+      <w:lvlText w:val="%9."/>
+      <w:lvlJc w:val="left"/>
+      <w:rPr>
+        <w:rFonts w:ascii="Arial" w:hAnsi="Arial" w:eastAsia="Arial" w:cs="Arial"/>
+        <w:sz w:val="20"/>
+      </w:rPr>
+    </w:lvl>
+  </w:abstractNum>
+  <w:abstractNum w:abstractNumId="31">
+    <w:nsid w:val="00000020"/>
+    <w:multiLevelType w:val="multilevel"/>
+    <w:tmpl w:val="00000020"/>
+    <w:lvl w:ilvl="0">
+      <w:start w:val="1"/>
+      <w:numFmt w:val="decimal"/>
+      <w:lvlText w:val="%1."/>
+      <w:lvlJc w:val="left"/>
+      <w:rPr>
+        <w:rFonts w:ascii="Arial" w:hAnsi="Arial" w:eastAsia="Arial" w:cs="Arial"/>
+        <w:sz w:val="20"/>
+      </w:rPr>
+    </w:lvl>
+    <w:lvl w:ilvl="1">
+      <w:start w:val="1"/>
+      <w:numFmt w:val="lowerRoman"/>
+      <w:lvlText w:val="%2."/>
+      <w:lvlJc w:val="left"/>
+      <w:rPr>
+        <w:rFonts w:ascii="Arial" w:hAnsi="Arial" w:eastAsia="Arial" w:cs="Arial"/>
+        <w:sz w:val="20"/>
+      </w:rPr>
+    </w:lvl>
+    <w:lvl w:ilvl="2">
+      <w:start w:val="1"/>
+      <w:numFmt w:val="lowerLetter"/>
+      <w:lvlText w:val="%3."/>
+      <w:lvlJc w:val="left"/>
+      <w:rPr>
+        <w:rFonts w:ascii="Arial" w:hAnsi="Arial" w:eastAsia="Arial" w:cs="Arial"/>
+        <w:sz w:val="20"/>
+      </w:rPr>
+    </w:lvl>
+    <w:lvl w:ilvl="3">
+      <w:start w:val="1"/>
+      <w:numFmt w:val="decimal"/>
+      <w:lvlText w:val="%4."/>
+      <w:lvlJc w:val="left"/>
+      <w:rPr>
+        <w:rFonts w:ascii="Arial" w:hAnsi="Arial" w:eastAsia="Arial" w:cs="Arial"/>
+        <w:sz w:val="20"/>
+      </w:rPr>
+    </w:lvl>
+    <w:lvl w:ilvl="4">
+      <w:start w:val="1"/>
+      <w:numFmt w:val="lowerRoman"/>
+      <w:lvlText w:val="%5."/>
+      <w:lvlJc w:val="left"/>
+      <w:rPr>
+        <w:rFonts w:ascii="Arial" w:hAnsi="Arial" w:eastAsia="Arial" w:cs="Arial"/>
+        <w:sz w:val="20"/>
+      </w:rPr>
+    </w:lvl>
+    <w:lvl w:ilvl="5">
+      <w:start w:val="1"/>
+      <w:numFmt w:val="lowerLetter"/>
+      <w:lvlText w:val="%6."/>
+      <w:lvlJc w:val="left"/>
+      <w:rPr>
+        <w:rFonts w:ascii="Arial" w:hAnsi="Arial" w:eastAsia="Arial" w:cs="Arial"/>
+        <w:sz w:val="20"/>
+      </w:rPr>
+    </w:lvl>
+    <w:lvl w:ilvl="6">
+      <w:start w:val="1"/>
+      <w:numFmt w:val="decimal"/>
+      <w:lvlText w:val="%7."/>
+      <w:lvlJc w:val="left"/>
+      <w:rPr>
+        <w:rFonts w:ascii="Arial" w:hAnsi="Arial" w:eastAsia="Arial" w:cs="Arial"/>
+        <w:sz w:val="20"/>
+      </w:rPr>
+    </w:lvl>
+    <w:lvl w:ilvl="7">
+      <w:start w:val="1"/>
+      <w:numFmt w:val="lowerRoman"/>
+      <w:lvlText w:val="%8."/>
+      <w:lvlJc w:val="left"/>
+      <w:rPr>
+        <w:rFonts w:ascii="Arial" w:hAnsi="Arial" w:eastAsia="Arial" w:cs="Arial"/>
+        <w:sz w:val="20"/>
+      </w:rPr>
+    </w:lvl>
+    <w:lvl w:ilvl="8">
+      <w:start w:val="1"/>
+      <w:numFmt w:val="lowerLetter"/>
+      <w:lvlText w:val="%9."/>
+      <w:lvlJc w:val="left"/>
+      <w:rPr>
+        <w:rFonts w:ascii="Arial" w:hAnsi="Arial" w:eastAsia="Arial" w:cs="Arial"/>
+        <w:sz w:val="20"/>
+      </w:rPr>
+    </w:lvl>
+  </w:abstractNum>
+  <w:abstractNum w:abstractNumId="32">
+    <w:nsid w:val="00000021"/>
+    <w:multiLevelType w:val="multilevel"/>
+    <w:tmpl w:val="00000021"/>
+    <w:lvl w:ilvl="0">
+      <w:start w:val="1"/>
+      <w:numFmt w:val="decimal"/>
+      <w:lvlText w:val="%1."/>
+      <w:lvlJc w:val="left"/>
+      <w:rPr>
+        <w:rFonts w:ascii="Arial" w:hAnsi="Arial" w:eastAsia="Arial" w:cs="Arial"/>
+        <w:sz w:val="20"/>
+      </w:rPr>
+    </w:lvl>
+    <w:lvl w:ilvl="1">
+      <w:start w:val="1"/>
+      <w:numFmt w:val="lowerRoman"/>
+      <w:lvlText w:val="%2."/>
+      <w:lvlJc w:val="left"/>
+      <w:rPr>
+        <w:rFonts w:ascii="Arial" w:hAnsi="Arial" w:eastAsia="Arial" w:cs="Arial"/>
+        <w:sz w:val="20"/>
+      </w:rPr>
+    </w:lvl>
+    <w:lvl w:ilvl="2">
+      <w:start w:val="1"/>
+      <w:numFmt w:val="lowerLetter"/>
+      <w:lvlText w:val="%3."/>
+      <w:lvlJc w:val="left"/>
+      <w:rPr>
+        <w:rFonts w:ascii="Arial" w:hAnsi="Arial" w:eastAsia="Arial" w:cs="Arial"/>
+        <w:sz w:val="20"/>
+      </w:rPr>
+    </w:lvl>
+    <w:lvl w:ilvl="3">
+      <w:start w:val="1"/>
+      <w:numFmt w:val="decimal"/>
+      <w:lvlText w:val="%4."/>
+      <w:lvlJc w:val="left"/>
+      <w:rPr>
+        <w:rFonts w:ascii="Arial" w:hAnsi="Arial" w:eastAsia="Arial" w:cs="Arial"/>
+        <w:sz w:val="20"/>
+      </w:rPr>
+    </w:lvl>
+    <w:lvl w:ilvl="4">
+      <w:start w:val="1"/>
+      <w:numFmt w:val="lowerRoman"/>
+      <w:lvlText w:val="%5."/>
+      <w:lvlJc w:val="left"/>
+      <w:rPr>
+        <w:rFonts w:ascii="Arial" w:hAnsi="Arial" w:eastAsia="Arial" w:cs="Arial"/>
+        <w:sz w:val="20"/>
+      </w:rPr>
+    </w:lvl>
+    <w:lvl w:ilvl="5">
+      <w:start w:val="1"/>
+      <w:numFmt w:val="lowerLetter"/>
+      <w:lvlText w:val="%6."/>
+      <w:lvlJc w:val="left"/>
+      <w:rPr>
+        <w:rFonts w:ascii="Arial" w:hAnsi="Arial" w:eastAsia="Arial" w:cs="Arial"/>
+        <w:sz w:val="20"/>
+      </w:rPr>
+    </w:lvl>
+    <w:lvl w:ilvl="6">
+      <w:start w:val="1"/>
+      <w:numFmt w:val="decimal"/>
+      <w:lvlText w:val="%7."/>
+      <w:lvlJc w:val="left"/>
+      <w:rPr>
+        <w:rFonts w:ascii="Arial" w:hAnsi="Arial" w:eastAsia="Arial" w:cs="Arial"/>
+        <w:sz w:val="20"/>
+      </w:rPr>
+    </w:lvl>
+    <w:lvl w:ilvl="7">
+      <w:start w:val="1"/>
+      <w:numFmt w:val="lowerRoman"/>
+      <w:lvlText w:val="%8."/>
+      <w:lvlJc w:val="left"/>
+      <w:rPr>
+        <w:rFonts w:ascii="Arial" w:hAnsi="Arial" w:eastAsia="Arial" w:cs="Arial"/>
+        <w:sz w:val="20"/>
+      </w:rPr>
+    </w:lvl>
+    <w:lvl w:ilvl="8">
+      <w:start w:val="1"/>
+      <w:numFmt w:val="lowerLetter"/>
+      <w:lvlText w:val="%9."/>
+      <w:lvlJc w:val="left"/>
+      <w:rPr>
+        <w:rFonts w:ascii="Arial" w:hAnsi="Arial" w:eastAsia="Arial" w:cs="Arial"/>
+        <w:sz w:val="20"/>
+      </w:rPr>
+    </w:lvl>
+  </w:abstractNum>
+  <w:abstractNum w:abstractNumId="33">
+    <w:nsid w:val="00000022"/>
+    <w:multiLevelType w:val="multilevel"/>
+    <w:tmpl w:val="00000022"/>
+    <w:lvl w:ilvl="0">
+      <w:start w:val="1"/>
+      <w:numFmt w:val="decimal"/>
+      <w:lvlText w:val="%1."/>
+      <w:lvlJc w:val="left"/>
+      <w:rPr>
+        <w:rFonts w:ascii="Arial" w:hAnsi="Arial" w:eastAsia="Arial" w:cs="Arial"/>
+        <w:sz w:val="20"/>
+      </w:rPr>
+    </w:lvl>
+    <w:lvl w:ilvl="1">
+      <w:start w:val="1"/>
+      <w:numFmt w:val="lowerRoman"/>
+      <w:lvlText w:val="%2."/>
+      <w:lvlJc w:val="left"/>
+      <w:rPr>
+        <w:rFonts w:ascii="Arial" w:hAnsi="Arial" w:eastAsia="Arial" w:cs="Arial"/>
+        <w:sz w:val="20"/>
+      </w:rPr>
+    </w:lvl>
+    <w:lvl w:ilvl="2">
+      <w:start w:val="1"/>
+      <w:numFmt w:val="lowerLetter"/>
+      <w:lvlText w:val="%3."/>
+      <w:lvlJc w:val="left"/>
+      <w:rPr>
+        <w:rFonts w:ascii="Arial" w:hAnsi="Arial" w:eastAsia="Arial" w:cs="Arial"/>
+        <w:sz w:val="20"/>
+      </w:rPr>
+    </w:lvl>
+    <w:lvl w:ilvl="3">
+      <w:start w:val="1"/>
+      <w:numFmt w:val="decimal"/>
+      <w:lvlText w:val="%4."/>
+      <w:lvlJc w:val="left"/>
+      <w:rPr>
+        <w:rFonts w:ascii="Arial" w:hAnsi="Arial" w:eastAsia="Arial" w:cs="Arial"/>
+        <w:sz w:val="20"/>
+      </w:rPr>
+    </w:lvl>
+    <w:lvl w:ilvl="4">
+      <w:start w:val="1"/>
+      <w:numFmt w:val="lowerRoman"/>
+      <w:lvlText w:val="%5."/>
+      <w:lvlJc w:val="left"/>
+      <w:rPr>
+        <w:rFonts w:ascii="Arial" w:hAnsi="Arial" w:eastAsia="Arial" w:cs="Arial"/>
+        <w:sz w:val="20"/>
+      </w:rPr>
+    </w:lvl>
+    <w:lvl w:ilvl="5">
+      <w:start w:val="1"/>
+      <w:numFmt w:val="lowerLetter"/>
+      <w:lvlText w:val="%6."/>
+      <w:lvlJc w:val="left"/>
+      <w:rPr>
+        <w:rFonts w:ascii="Arial" w:hAnsi="Arial" w:eastAsia="Arial" w:cs="Arial"/>
+        <w:sz w:val="20"/>
+      </w:rPr>
+    </w:lvl>
+    <w:lvl w:ilvl="6">
+      <w:start w:val="1"/>
+      <w:numFmt w:val="decimal"/>
+      <w:lvlText w:val="%7."/>
+      <w:lvlJc w:val="left"/>
+      <w:rPr>
+        <w:rFonts w:ascii="Arial" w:hAnsi="Arial" w:eastAsia="Arial" w:cs="Arial"/>
+        <w:sz w:val="20"/>
+      </w:rPr>
+    </w:lvl>
+    <w:lvl w:ilvl="7">
+      <w:start w:val="1"/>
+      <w:numFmt w:val="lowerRoman"/>
+      <w:lvlText w:val="%8."/>
+      <w:lvlJc w:val="left"/>
+      <w:rPr>
+        <w:rFonts w:ascii="Arial" w:hAnsi="Arial" w:eastAsia="Arial" w:cs="Arial"/>
+        <w:sz w:val="20"/>
+      </w:rPr>
+    </w:lvl>
+    <w:lvl w:ilvl="8">
+      <w:start w:val="1"/>
+      <w:numFmt w:val="lowerLetter"/>
+      <w:lvlText w:val="%9."/>
+      <w:lvlJc w:val="left"/>
+      <w:rPr>
+        <w:rFonts w:ascii="Arial" w:hAnsi="Arial" w:eastAsia="Arial" w:cs="Arial"/>
+        <w:sz w:val="20"/>
+      </w:rPr>
+    </w:lvl>
+  </w:abstractNum>
   <w:num w:numId="1">
     <w:abstractNumId w:val="0"/>
   </w:num>
@@ -8393,6 +9553,21 @@
   <w:num w:numId="29">
     <w:abstractNumId w:val="28"/>
   </w:num>
+  <w:num w:numId="30">
+    <w:abstractNumId w:val="29"/>
+  </w:num>
+  <w:num w:numId="31">
+    <w:abstractNumId w:val="30"/>
+  </w:num>
+  <w:num w:numId="32">
+    <w:abstractNumId w:val="31"/>
+  </w:num>
+  <w:num w:numId="33">
+    <w:abstractNumId w:val="32"/>
+  </w:num>
+  <w:num w:numId="34">
+    <w:abstractNumId w:val="33"/>
+  </w:num>
 </w:numbering>
 </file>
 

</xml_diff>

<commit_message>
Changes of 21st June 2022 for Master screens
</commit_message>
<xml_diff>
--- a/NetAgent/src/main/resources/AgentActivity.docx
+++ b/NetAgent/src/main/resources/AgentActivity.docx
@@ -190,7 +190,7 @@
                       <w:color w:val="000000"/>
                       <w:sz w:val="18"/>
                     </w:rPr>
-                    <w:t xml:space="preserve">06/10/2022</w:t>
+                    <w:t xml:space="preserve">06/11/2022</w:t>
                   </w:r>
                 </w:p>
               </w:tc>
@@ -253,7 +253,7 @@
                       <w:color w:val="000000"/>
                       <w:sz w:val="18"/>
                     </w:rPr>
-                    <w:t xml:space="preserve">06/20/2022</w:t>
+                    <w:t xml:space="preserve">06/21/2022</w:t>
                   </w:r>
                 </w:p>
               </w:tc>
@@ -5465,7 +5465,7 @@
                     <w:color w:val="000000"/>
                     <w:sz w:val="18"/>
                   </w:rPr>
-                  <w:t xml:space="preserve">6/19/2022 9:44 PM</w:t>
+                  <w:t xml:space="preserve">6/21/2022 12:41 AM</w:t>
                 </w:r>
               </w:p>
             </w:tc>

</xml_diff>